<commit_message>
Updated version of supplemental material to accompany version 2 of the paper.
</commit_message>
<xml_diff>
--- a/Suppl Mat 1.docx
+++ b/Suppl Mat 1.docx
@@ -1,6 +1,6 @@
 
 <file path=word/document.xml><?xml version="1.0" encoding="utf-8"?>
-<w:document xmlns:wpc="http://schemas.microsoft.com/office/word/2010/wordprocessingCanvas" xmlns:cx="http://schemas.microsoft.com/office/drawing/2014/chartex" xmlns:cx1="http://schemas.microsoft.com/office/drawing/2015/9/8/chartex" xmlns:cx2="http://schemas.microsoft.com/office/drawing/2015/10/21/chartex" xmlns:cx3="http://schemas.microsoft.com/office/drawing/2016/5/9/chartex" xmlns:cx4="http://schemas.microsoft.com/office/drawing/2016/5/10/chartex" xmlns:cx5="http://schemas.microsoft.com/office/drawing/2016/5/11/chartex" xmlns:cx6="http://schemas.microsoft.com/office/drawing/2016/5/12/chartex" xmlns:cx7="http://schemas.microsoft.com/office/drawing/2016/5/13/chartex" xmlns:cx8="http://schemas.microsoft.com/office/drawing/2016/5/14/chartex" xmlns:mc="http://schemas.openxmlformats.org/markup-compatibility/2006" xmlns:aink="http://schemas.microsoft.com/office/drawing/2016/ink" xmlns:am3d="http://schemas.microsoft.com/office/drawing/2017/model3d" xmlns:o="urn:schemas-microsoft-com:office:office" xmlns:r="http://schemas.openxmlformats.org/officeDocument/2006/relationships" xmlns:m="http://schemas.openxmlformats.org/officeDocument/2006/math" xmlns:v="urn:schemas-microsoft-com:vml" xmlns:wp14="http://schemas.microsoft.com/office/word/2010/wordprocessingDrawing" xmlns:wp="http://schemas.openxmlformats.org/drawingml/2006/wordprocessingDrawing" xmlns:w10="urn:schemas-microsoft-com:office:word" xmlns:w="http://schemas.openxmlformats.org/wordprocessingml/2006/main" xmlns:w14="http://schemas.microsoft.com/office/word/2010/wordml" xmlns:w15="http://schemas.microsoft.com/office/word/2012/wordml" xmlns:w16cid="http://schemas.microsoft.com/office/word/2016/wordml/cid" xmlns:w16se="http://schemas.microsoft.com/office/word/2015/wordml/symex" xmlns:wpg="http://schemas.microsoft.com/office/word/2010/wordprocessingGroup" xmlns:wpi="http://schemas.microsoft.com/office/word/2010/wordprocessingInk" xmlns:wne="http://schemas.microsoft.com/office/word/2006/wordml" xmlns:wps="http://schemas.microsoft.com/office/word/2010/wordprocessingShape" mc:Ignorable="w14 w15 w16se w16cid wp14">
+<w:document xmlns:wpc="http://schemas.microsoft.com/office/word/2010/wordprocessingCanvas" xmlns:cx="http://schemas.microsoft.com/office/drawing/2014/chartex" xmlns:cx1="http://schemas.microsoft.com/office/drawing/2015/9/8/chartex" xmlns:cx2="http://schemas.microsoft.com/office/drawing/2015/10/21/chartex" xmlns:cx3="http://schemas.microsoft.com/office/drawing/2016/5/9/chartex" xmlns:cx4="http://schemas.microsoft.com/office/drawing/2016/5/10/chartex" xmlns:cx5="http://schemas.microsoft.com/office/drawing/2016/5/11/chartex" xmlns:cx6="http://schemas.microsoft.com/office/drawing/2016/5/12/chartex" xmlns:cx7="http://schemas.microsoft.com/office/drawing/2016/5/13/chartex" xmlns:cx8="http://schemas.microsoft.com/office/drawing/2016/5/14/chartex" xmlns:mc="http://schemas.openxmlformats.org/markup-compatibility/2006" xmlns:aink="http://schemas.microsoft.com/office/drawing/2016/ink" xmlns:am3d="http://schemas.microsoft.com/office/drawing/2017/model3d" xmlns:o="urn:schemas-microsoft-com:office:office" xmlns:r="http://schemas.openxmlformats.org/officeDocument/2006/relationships" xmlns:m="http://schemas.openxmlformats.org/officeDocument/2006/math" xmlns:v="urn:schemas-microsoft-com:vml" xmlns:wp14="http://schemas.microsoft.com/office/word/2010/wordprocessingDrawing" xmlns:wp="http://schemas.openxmlformats.org/drawingml/2006/wordprocessingDrawing" xmlns:w10="urn:schemas-microsoft-com:office:word" xmlns:w="http://schemas.openxmlformats.org/wordprocessingml/2006/main" xmlns:w14="http://schemas.microsoft.com/office/word/2010/wordml" xmlns:w15="http://schemas.microsoft.com/office/word/2012/wordml" xmlns:w16cex="http://schemas.microsoft.com/office/word/2018/wordml/cex" xmlns:w16cid="http://schemas.microsoft.com/office/word/2016/wordml/cid" xmlns:w16="http://schemas.microsoft.com/office/word/2018/wordml" xmlns:w16se="http://schemas.microsoft.com/office/word/2015/wordml/symex" xmlns:wpg="http://schemas.microsoft.com/office/word/2010/wordprocessingGroup" xmlns:wpi="http://schemas.microsoft.com/office/word/2010/wordprocessingInk" xmlns:wne="http://schemas.microsoft.com/office/word/2006/wordml" xmlns:wps="http://schemas.microsoft.com/office/word/2010/wordprocessingShape" mc:Ignorable="w14 w15 w16se w16cid w16 w16cex wp14">
   <w:body>
     <w:p>
       <w:pPr>
@@ -10,15 +10,13 @@
           <w:szCs w:val="26"/>
         </w:rPr>
       </w:pPr>
-      <w:bookmarkStart w:id="0" w:name="_GoBack"/>
-      <w:bookmarkEnd w:id="0"/>
       <w:r>
         <w:rPr>
           <w:color w:val="2F5496" w:themeColor="accent1" w:themeShade="BF"/>
           <w:sz w:val="26"/>
           <w:szCs w:val="26"/>
         </w:rPr>
-        <w:t>Supplementary Material 1: Criteria for PUI – NICD – 9 Apr</w:t>
+        <w:t xml:space="preserve">Supplementary Material 1: Criteria for PUI – NICD – </w:t>
       </w:r>
       <w:r>
         <w:rPr>
@@ -26,7 +24,31 @@
           <w:sz w:val="26"/>
           <w:szCs w:val="26"/>
         </w:rPr>
-        <w:t>il 2020</w:t>
+        <w:t>25</w:t>
+      </w:r>
+      <w:r>
+        <w:rPr>
+          <w:color w:val="2F5496" w:themeColor="accent1" w:themeShade="BF"/>
+          <w:sz w:val="26"/>
+          <w:szCs w:val="26"/>
+        </w:rPr>
+        <w:t xml:space="preserve"> </w:t>
+      </w:r>
+      <w:r>
+        <w:rPr>
+          <w:color w:val="2F5496" w:themeColor="accent1" w:themeShade="BF"/>
+          <w:sz w:val="26"/>
+          <w:szCs w:val="26"/>
+        </w:rPr>
+        <w:t>May</w:t>
+      </w:r>
+      <w:r>
+        <w:rPr>
+          <w:color w:val="2F5496" w:themeColor="accent1" w:themeShade="BF"/>
+          <w:sz w:val="26"/>
+          <w:szCs w:val="26"/>
+        </w:rPr>
+        <w:t xml:space="preserve"> 2020</w:t>
       </w:r>
     </w:p>
     <w:p>
@@ -42,23 +64,12 @@
       <w:r>
         <w:rPr>
           <w:noProof/>
-          <w:color w:val="2F5496" w:themeColor="accent1" w:themeShade="BF"/>
-          <w:sz w:val="26"/>
-          <w:szCs w:val="26"/>
         </w:rPr>
         <w:drawing>
-          <wp:anchor distT="0" distB="0" distL="114300" distR="114300" simplePos="0" relativeHeight="251659264" behindDoc="0" locked="0" layoutInCell="1" allowOverlap="1" wp14:anchorId="4104C2F6" wp14:editId="6EB8395F">
-            <wp:simplePos x="0" y="0"/>
-            <wp:positionH relativeFrom="margin">
-              <wp:posOffset>0</wp:posOffset>
-            </wp:positionH>
-            <wp:positionV relativeFrom="margin">
-              <wp:posOffset>596900</wp:posOffset>
-            </wp:positionV>
-            <wp:extent cx="5727700" cy="2720340"/>
+          <wp:inline distT="0" distB="0" distL="0" distR="0" wp14:anchorId="19F96C10" wp14:editId="30B1BB17">
+            <wp:extent cx="5727700" cy="1892300"/>
             <wp:effectExtent l="0" t="0" r="0" b="0"/>
-            <wp:wrapSquare wrapText="bothSides"/>
-            <wp:docPr id="1" name="Picture 1" descr="A screenshot of a social media post&#10;&#10;Description automatically generated"/>
+            <wp:docPr id="2" name="Picture 2" descr="A screenshot of a cell phone&#10;&#10;Description automatically generated"/>
             <wp:cNvGraphicFramePr>
               <a:graphicFrameLocks xmlns:a="http://schemas.openxmlformats.org/drawingml/2006/main" noChangeAspect="1"/>
             </wp:cNvGraphicFramePr>
@@ -66,7 +77,7 @@
               <a:graphicData uri="http://schemas.openxmlformats.org/drawingml/2006/picture">
                 <pic:pic xmlns:pic="http://schemas.openxmlformats.org/drawingml/2006/picture">
                   <pic:nvPicPr>
-                    <pic:cNvPr id="1" name="Screenshot 2020-05-03 at 13.19.44.png"/>
+                    <pic:cNvPr id="2" name="Screenshot 2020-06-19 at 11.53.06.png"/>
                     <pic:cNvPicPr/>
                   </pic:nvPicPr>
                   <pic:blipFill>
@@ -84,7 +95,7 @@
                   <pic:spPr>
                     <a:xfrm>
                       <a:off x="0" y="0"/>
-                      <a:ext cx="5727700" cy="2720340"/>
+                      <a:ext cx="5727700" cy="1892300"/>
                     </a:xfrm>
                     <a:prstGeom prst="rect">
                       <a:avLst/>
@@ -93,7 +104,7 @@
                 </pic:pic>
               </a:graphicData>
             </a:graphic>
-          </wp:anchor>
+          </wp:inline>
         </w:drawing>
       </w:r>
     </w:p>
@@ -108,7 +119,7 @@
 </file>
 
 <file path=word/styles.xml><?xml version="1.0" encoding="utf-8"?>
-<w:styles xmlns:mc="http://schemas.openxmlformats.org/markup-compatibility/2006" xmlns:r="http://schemas.openxmlformats.org/officeDocument/2006/relationships" xmlns:w="http://schemas.openxmlformats.org/wordprocessingml/2006/main" xmlns:w14="http://schemas.microsoft.com/office/word/2010/wordml" xmlns:w15="http://schemas.microsoft.com/office/word/2012/wordml" xmlns:w16cid="http://schemas.microsoft.com/office/word/2016/wordml/cid" xmlns:w16se="http://schemas.microsoft.com/office/word/2015/wordml/symex" mc:Ignorable="w14 w15 w16se w16cid">
+<w:styles xmlns:mc="http://schemas.openxmlformats.org/markup-compatibility/2006" xmlns:r="http://schemas.openxmlformats.org/officeDocument/2006/relationships" xmlns:w="http://schemas.openxmlformats.org/wordprocessingml/2006/main" xmlns:w14="http://schemas.microsoft.com/office/word/2010/wordml" xmlns:w15="http://schemas.microsoft.com/office/word/2012/wordml" xmlns:w16cex="http://schemas.microsoft.com/office/word/2018/wordml/cex" xmlns:w16cid="http://schemas.microsoft.com/office/word/2016/wordml/cid" xmlns:w16="http://schemas.microsoft.com/office/word/2018/wordml" xmlns:w16se="http://schemas.microsoft.com/office/word/2015/wordml/symex" mc:Ignorable="w14 w15 w16se w16cid w16 w16cex">
   <w:docDefaults>
     <w:rPrDefault>
       <w:rPr>

</xml_diff>